<commit_message>
apparently it wasnt the end, this should be
</commit_message>
<xml_diff>
--- a/60-330 Documentation.docx
+++ b/60-330 Documentation.docx
@@ -7,6 +7,9 @@
         <w:rPr>
           <w:rFonts w:asciiTheme="majorHAnsi" w:eastAsiaTheme="majorEastAsia" w:hAnsiTheme="majorHAnsi" w:cstheme="majorBidi"/>
           <w:caps/>
+          <w:sz w:val="24"/>
+          <w:szCs w:val="24"/>
+          <w:lang w:val="en-CA" w:eastAsia="en-US"/>
         </w:rPr>
         <w:id w:val="616963690"/>
         <w:docPartObj>
@@ -19,9 +22,6 @@
           <w:rFonts w:ascii="Times New Roman" w:eastAsia="Times New Roman" w:hAnsi="Times New Roman" w:cs="Times New Roman"/>
           <w:caps w:val="0"/>
           <w:color w:val="1F497D" w:themeColor="text2"/>
-          <w:sz w:val="24"/>
-          <w:szCs w:val="24"/>
-          <w:lang w:val="en-CA" w:eastAsia="en-US"/>
         </w:rPr>
       </w:sdtEndPr>
       <w:sdtContent>
@@ -44,6 +44,9 @@
                 <w:rPr>
                   <w:rFonts w:asciiTheme="majorHAnsi" w:eastAsiaTheme="majorEastAsia" w:hAnsiTheme="majorHAnsi" w:cstheme="majorBidi"/>
                   <w:caps/>
+                  <w:sz w:val="24"/>
+                  <w:szCs w:val="24"/>
+                  <w:lang w:val="en-CA" w:eastAsia="en-US"/>
                 </w:rPr>
                 <w:alias w:val="Company"/>
                 <w:id w:val="15524243"/>
@@ -53,6 +56,13 @@
                 <w:dataBinding w:prefixMappings="xmlns:ns0='http://schemas.openxmlformats.org/officeDocument/2006/extended-properties'" w:xpath="/ns0:Properties[1]/ns0:Company[1]" w:storeItemID="{6668398D-A668-4E3E-A5EB-62B293D839F1}"/>
                 <w:text/>
               </w:sdtPr>
+              <w:sdtEndPr>
+                <w:rPr>
+                  <w:sz w:val="22"/>
+                  <w:szCs w:val="22"/>
+                  <w:lang w:val="en-US" w:eastAsia="ja-JP"/>
+                </w:rPr>
+              </w:sdtEndPr>
               <w:sdtContent>
                 <w:tc>
                   <w:tcPr>
@@ -100,6 +110,7 @@
                 <w:dataBinding w:prefixMappings="xmlns:ns0='http://schemas.openxmlformats.org/package/2006/metadata/core-properties' xmlns:ns1='http://purl.org/dc/elements/1.1/'" w:xpath="/ns0:coreProperties[1]/ns1:title[1]" w:storeItemID="{6C3C8BC8-F283-45AE-878A-BAB7291924A1}"/>
                 <w:text/>
               </w:sdtPr>
+              <w:sdtEndPr/>
               <w:sdtContent>
                 <w:tc>
                   <w:tcPr>
@@ -153,6 +164,7 @@
                 <w:dataBinding w:prefixMappings="xmlns:ns0='http://schemas.openxmlformats.org/package/2006/metadata/core-properties' xmlns:ns1='http://purl.org/dc/elements/1.1/'" w:xpath="/ns0:coreProperties[1]/ns1:subject[1]" w:storeItemID="{6C3C8BC8-F283-45AE-878A-BAB7291924A1}"/>
                 <w:text/>
               </w:sdtPr>
+              <w:sdtEndPr/>
               <w:sdtContent>
                 <w:tc>
                   <w:tcPr>
@@ -222,6 +234,7 @@
                 <w:dataBinding w:prefixMappings="xmlns:ns0='http://schemas.openxmlformats.org/package/2006/metadata/core-properties' xmlns:ns1='http://purl.org/dc/elements/1.1/'" w:xpath="/ns0:coreProperties[1]/ns1:creator[1]" w:storeItemID="{6C3C8BC8-F283-45AE-878A-BAB7291924A1}"/>
                 <w:text/>
               </w:sdtPr>
+              <w:sdtEndPr/>
               <w:sdtContent>
                 <w:tc>
                   <w:tcPr>
@@ -242,23 +255,7 @@
                         <w:b/>
                         <w:bCs/>
                       </w:rPr>
-                      <w:t xml:space="preserve">Jason Bennett (bennettj@uwindsor.ca), George </w:t>
-                    </w:r>
-                    <w:proofErr w:type="spellStart"/>
-                    <w:r>
-                      <w:rPr>
-                        <w:b/>
-                        <w:bCs/>
-                      </w:rPr>
-                      <w:t>Kyrtsakas</w:t>
-                    </w:r>
-                    <w:proofErr w:type="spellEnd"/>
-                    <w:r>
-                      <w:rPr>
-                        <w:b/>
-                        <w:bCs/>
-                      </w:rPr>
-                      <w:t xml:space="preserve"> (kyrtsakg@uwindsor.ca)</w:t>
+                      <w:t>Jason Bennett (bennettj@uwindsor.ca), George Kyrtsakas (kyrtsakg@uwindsor.ca)</w:t>
                     </w:r>
                     <w:r>
                       <w:rPr>
@@ -303,6 +300,7 @@
                   <w:calendar w:val="gregorian"/>
                 </w:date>
               </w:sdtPr>
+              <w:sdtEndPr/>
               <w:sdtContent>
                 <w:tc>
                   <w:tcPr>
@@ -347,12 +345,10 @@
               <w:sdtPr>
                 <w:alias w:val="Abstract"/>
                 <w:id w:val="8276291"/>
-                <w:placeholder>
-                  <w:docPart w:val="9523604B7D0C46D79BEE6938250E061B"/>
-                </w:placeholder>
                 <w:dataBinding w:prefixMappings="xmlns:ns0='http://schemas.microsoft.com/office/2006/coverPageProps'" w:xpath="/ns0:CoverPageProperties[1]/ns0:Abstract[1]" w:storeItemID="{55AF091B-3C7A-41E3-B477-F2FDAA23CFDA}"/>
                 <w:text/>
               </w:sdtPr>
+              <w:sdtEndPr/>
               <w:sdtContent>
                 <w:tc>
                   <w:tcPr>
@@ -495,17 +491,7 @@
     </w:p>
     <w:p>
       <w:r>
-        <w:t xml:space="preserve">The processes are created using the “Process.java” class within our application. This class contains all attributes or event information related to processes. To create a new process, a new </w:t>
-      </w:r>
-      <w:proofErr w:type="spellStart"/>
-      <w:proofErr w:type="gramStart"/>
-      <w:r>
-        <w:t>pid</w:t>
-      </w:r>
-      <w:proofErr w:type="spellEnd"/>
-      <w:proofErr w:type="gramEnd"/>
-      <w:r>
-        <w:t xml:space="preserve"> value must be passed into the “Process” constructor, as well as a process name, priority level, submission time, burst cycle, and list of devices/resources required by the process. Once these values have been passed, a process is created</w:t>
+        <w:t>The processes are created using the “Process.java” class within our application. This class contains all attributes or event information related to processes. To create a new process, a new pid value must be passed into the “Process” constructor, as well as a process name, priority level, submission time, burst cycle, and list of devices/resources required by the process. Once these values have been passed, a process is created</w:t>
       </w:r>
       <w:r>
         <w:t xml:space="preserve"> and put into the “new” state. Depending on the resources that are required and available, the process will be able to move to further states. These states are determined using one of the 5</w:t>
@@ -616,6 +602,14 @@
       </w:r>
     </w:p>
     <w:p>
+      <w:r>
+        <w:t>Resources are stored in Resource objects created by the main system. Each unique resource is stored in a static array, and assigned a unique port ID in the format of “R-X”, where “X” is the index of the resource in the array. These Resources can be accessed using the “findResource()” function</w:t>
+      </w:r>
+      <w:r>
+        <w:t>, which is used by the process to pull all the available resources. The process can then lock the resources using the “setLock()” function, and release them when completed using the “releaseLock()” function. In addition to this, the resources and their information can be printed to the screen in a nicely formatted table using “getTableInfo()”.</w:t>
+      </w:r>
+    </w:p>
+    <w:p>
       <w:pPr>
         <w:pStyle w:val="Heading2"/>
         <w:rPr>
@@ -630,6 +624,66 @@
       </w:r>
     </w:p>
     <w:p>
+      <w:r>
+        <w:t xml:space="preserve">Devices work in a way exactly the same as the Resources. </w:t>
+      </w:r>
+      <w:r>
+        <w:t>Device</w:t>
+      </w:r>
+      <w:r>
+        <w:t xml:space="preserve">s are stored in </w:t>
+      </w:r>
+      <w:r>
+        <w:t>Device</w:t>
+      </w:r>
+      <w:r>
+        <w:t xml:space="preserve"> objects created by the main system. Each unique </w:t>
+      </w:r>
+      <w:r>
+        <w:t>Device</w:t>
+      </w:r>
+      <w:r>
+        <w:t xml:space="preserve"> is stored in a static array, and assigned a unique port ID in the format of “R-X”, where “X” is the index of the </w:t>
+      </w:r>
+      <w:r>
+        <w:t>Device</w:t>
+      </w:r>
+      <w:r>
+        <w:t xml:space="preserve"> in the array. These </w:t>
+      </w:r>
+      <w:r>
+        <w:t>Device</w:t>
+      </w:r>
+      <w:r>
+        <w:t>s can be accessed using the “find</w:t>
+      </w:r>
+      <w:r>
+        <w:t>Device</w:t>
+      </w:r>
+      <w:r>
+        <w:t xml:space="preserve">()” function, which is used by the process to pull all the available </w:t>
+      </w:r>
+      <w:r>
+        <w:t>Device</w:t>
+      </w:r>
+      <w:r>
+        <w:t xml:space="preserve">s. The process can then lock the </w:t>
+      </w:r>
+      <w:r>
+        <w:t>Device</w:t>
+      </w:r>
+      <w:r>
+        <w:t xml:space="preserve">s using the “setLock()” function, and release them when completed using the “releaseLock()” function. In addition to this, the </w:t>
+      </w:r>
+      <w:r>
+        <w:t>Device</w:t>
+      </w:r>
+      <w:r>
+        <w:t>s and their information can be printed to the screen in a nicely formatted table using “getTableInfo()”.</w:t>
+      </w:r>
+    </w:p>
+    <w:p/>
+    <w:p>
       <w:pPr>
         <w:pStyle w:val="Heading2"/>
         <w:rPr>
@@ -644,6 +698,14 @@
       </w:r>
     </w:p>
     <w:p>
+      <w:r>
+        <w:t>The 5-State Queuing Model is the representation of the 5-State Processing Model in code form. This is demonstrated by creating five objects of the LinkedList class</w:t>
+      </w:r>
+      <w:r>
+        <w:t>, one for each of the Process States, then storing and moving processes from list to list as necessary. This is demonstrated in Queue Management below.</w:t>
+      </w:r>
+    </w:p>
+    <w:p>
       <w:pPr>
         <w:pStyle w:val="Heading2"/>
         <w:rPr>
@@ -656,6 +718,23 @@
         </w:rPr>
         <w:t>Queue Management</w:t>
       </w:r>
+    </w:p>
+    <w:p>
+      <w:r>
+        <w:t xml:space="preserve">The </w:t>
+      </w:r>
+      <w:r>
+        <w:t>Queue Manage</w:t>
+      </w:r>
+      <w:r>
+        <w:t xml:space="preserve">r class is used to move processes from queue to queue. It stores five static lists, one for each of the five required states, and runs scheduling algorithms from the Non-Pre-emptive Scheduler class to move processes efficiently to the needed queue. </w:t>
+      </w:r>
+      <w:r>
+        <w:lastRenderedPageBreak/>
+        <w:t>The Queue Manager class is also used to ensure processes have the required devices and resources before running, and ensuring processes will release locks if they cannot run, or are terminated. When needed, the Queue Manager can display a table of each queue, as well as which processes exist in which state queue at the time.</w:t>
+      </w:r>
+      <w:bookmarkStart w:id="0" w:name="_GoBack"/>
+      <w:bookmarkEnd w:id="0"/>
     </w:p>
     <w:p>
       <w:pPr>
@@ -776,54 +855,46 @@
         <w:t xml:space="preserve">Support for </w:t>
       </w:r>
       <w:r>
-        <w:t xml:space="preserve">basic multiprogramming is implemented in our application. Based on the textbook, this support ensures that the CPU is utilized during most of the operating system’s total runtime. For example, if a process is busy waiting on resources to become </w:t>
-      </w:r>
-      <w:r>
+        <w:t>basic multiprogramming is implemented in our application. Based on the textbook, this support ensures that the CPU is utilized during most of the operating system’s total runtime. For example, if a process is busy waiting on resources to become available, it is sent to the waiting queue until the required resource becomes available. During this time, another process is scheduled to be used with the CPU. This technique is intended to maximize CPU usage and prevent wasted time and resources.</w:t>
+      </w:r>
+      <w:r>
+        <w:t xml:space="preserve"> The class that manages this form of multiprogramming is the “QueueManager.java” class. All processes in the waiting queue will not use up as much CPU as a process in the running queue, so any activity that is done by a process moved to the waiting queue will be replaced with a process that has access to all of its resources (a process in the “running” state).</w:t>
+      </w:r>
+    </w:p>
+    <w:p>
+      <w:pPr>
+        <w:pStyle w:val="Heading2"/>
+        <w:rPr>
+          <w:rStyle w:val="SubtleEmphasis"/>
+        </w:rPr>
+      </w:pPr>
+      <w:r>
+        <w:rPr>
+          <w:rStyle w:val="SubtleEmphasis"/>
+        </w:rPr>
+        <w:t>Synchronization and Critical Sections</w:t>
+      </w:r>
+    </w:p>
+    <w:p>
+      <w:r>
+        <w:t>The application uses a form of synchronization to ensure processes have permission to access resources. Basically, a reader-writer lock is set on resources that are accessed by processes during run time. Any resource that has a write-lock on it means that it cannot be accessed by any other processes. Processes attempting to access a locked resource are moved to the waiting queue until the resource becomes available.</w:t>
+      </w:r>
+      <w:r>
+        <w:t xml:space="preserve"> When a process is finished utilizing a resource, it unsets the lock and the resource may be used by another process. This form of synchronization ensures processes do not attempt to modify the same resource at the same time.</w:t>
+      </w:r>
+    </w:p>
+    <w:p>
+      <w:pPr>
+        <w:pStyle w:val="Heading2"/>
+        <w:rPr>
+          <w:rStyle w:val="SubtleEmphasis"/>
+        </w:rPr>
+      </w:pPr>
+      <w:r>
+        <w:rPr>
+          <w:rStyle w:val="SubtleEmphasis"/>
+        </w:rPr>
         <w:lastRenderedPageBreak/>
-        <w:t>available, it is sent to the waiting queue until the required resource</w:t>
-      </w:r>
-      <w:bookmarkStart w:id="0" w:name="_GoBack"/>
-      <w:bookmarkEnd w:id="0"/>
-      <w:r>
-        <w:t xml:space="preserve"> becomes available. During this time, another process is scheduled to be used with the CPU. This technique is intended to maximize CPU usage and prevent wasted time and resources.</w:t>
-      </w:r>
-      <w:r>
-        <w:t xml:space="preserve"> The class that manages this form of multiprogramming is the “QueueManager.java” class. All processes in the waiting queue will not use up as much CPU as a process in the running queue, so any activity that is done by a process moved to the waiting queue will be replaced with a process that has access to all of its resources (a process in the “running” state).</w:t>
-      </w:r>
-    </w:p>
-    <w:p>
-      <w:pPr>
-        <w:pStyle w:val="Heading2"/>
-        <w:rPr>
-          <w:rStyle w:val="SubtleEmphasis"/>
-        </w:rPr>
-      </w:pPr>
-      <w:r>
-        <w:rPr>
-          <w:rStyle w:val="SubtleEmphasis"/>
-        </w:rPr>
-        <w:t>Synchronization and Critical Sections</w:t>
-      </w:r>
-    </w:p>
-    <w:p>
-      <w:r>
-        <w:t>The application uses a form of synchronization to ensure processes have permission to access resources. Basically, a reader-writer lock is set on resources that are accessed by processes during run time. Any resource that has a write-lock on it means that it cannot be accessed by any other processes. Processes attempting to access a locked resource are moved to the waiting queue until the resource becomes available.</w:t>
-      </w:r>
-      <w:r>
-        <w:t xml:space="preserve"> When a process is finished utilizing a resource, it unsets the lock and the resource may be used by another process. This form of synchronization ensures processes do not attempt to modify the same resource at the same time.</w:t>
-      </w:r>
-    </w:p>
-    <w:p>
-      <w:pPr>
-        <w:pStyle w:val="Heading2"/>
-        <w:rPr>
-          <w:rStyle w:val="SubtleEmphasis"/>
-        </w:rPr>
-      </w:pPr>
-      <w:r>
-        <w:rPr>
-          <w:rStyle w:val="SubtleEmphasis"/>
-        </w:rPr>
         <w:t>Peterson Solution to Critical Sections</w:t>
       </w:r>
     </w:p>
@@ -1955,36 +2026,6 @@
         </w:p>
       </w:docPartBody>
     </w:docPart>
-    <w:docPart>
-      <w:docPartPr>
-        <w:name w:val="968939CBBF414A54A245AF0D4A764A28"/>
-        <w:category>
-          <w:name w:val="General"/>
-          <w:gallery w:val="placeholder"/>
-        </w:category>
-        <w:types>
-          <w:type w:val="bbPlcHdr"/>
-        </w:types>
-        <w:behaviors>
-          <w:behavior w:val="content"/>
-        </w:behaviors>
-        <w:guid w:val="{451873B9-A2B1-4147-8EFC-F5EA71ACE1F0}"/>
-      </w:docPartPr>
-      <w:docPartBody>
-        <w:p>
-          <w:pPr>
-            <w:pStyle w:val="968939CBBF414A54A245AF0D4A764A28"/>
-          </w:pPr>
-          <w:r>
-            <w:rPr>
-              <w:b/>
-              <w:bCs/>
-            </w:rPr>
-            <w:t>[Pick the date]</w:t>
-          </w:r>
-        </w:p>
-      </w:docPartBody>
-    </w:docPart>
   </w:docParts>
 </w:glossaryDocument>
 </file>
@@ -2036,6 +2077,8 @@
   </w:compat>
   <w:rsids>
     <w:rsidRoot w:val="00A6549F"/>
+    <w:rsid w:val="00131CC8"/>
+    <w:rsid w:val="00870196"/>
     <w:rsid w:val="00A6549F"/>
     <w:rsid w:val="00C01C3E"/>
   </w:rsids>
@@ -2803,7 +2846,7 @@
 </file>
 
 <file path=customXml/itemProps2.xml><?xml version="1.0" encoding="utf-8"?>
-<ds:datastoreItem xmlns:ds="http://schemas.openxmlformats.org/officeDocument/2006/customXml" ds:itemID="{F67AFC2A-BCC3-4923-B1A7-645737CC1EF8}">
+<ds:datastoreItem xmlns:ds="http://schemas.openxmlformats.org/officeDocument/2006/customXml" ds:itemID="{A467938D-AF18-40EF-B2F7-DD67D13831E7}">
   <ds:schemaRefs>
     <ds:schemaRef ds:uri="http://schemas.openxmlformats.org/officeDocument/2006/bibliography"/>
   </ds:schemaRefs>

</xml_diff>

<commit_message>
Commit of Jason's section
</commit_message>
<xml_diff>
--- a/60-330 Documentation.docx
+++ b/60-330 Documentation.docx
@@ -1,6 +1,6 @@
 
 <file path=word/document.xml><?xml version="1.0" encoding="utf-8"?>
-<w:document xmlns:wpc="http://schemas.microsoft.com/office/word/2010/wordprocessingCanvas" xmlns:mo="http://schemas.microsoft.com/office/mac/office/2008/main" xmlns:mc="http://schemas.openxmlformats.org/markup-compatibility/2006" xmlns:mv="urn:schemas-microsoft-com:mac:vml" xmlns:o="urn:schemas-microsoft-com:office:office" xmlns:r="http://schemas.openxmlformats.org/officeDocument/2006/relationships" xmlns:m="http://schemas.openxmlformats.org/officeDocument/2006/math" xmlns:v="urn:schemas-microsoft-com:vml" xmlns:wp14="http://schemas.microsoft.com/office/word/2010/wordprocessingDrawing" xmlns:wp="http://schemas.openxmlformats.org/drawingml/2006/wordprocessingDrawing" xmlns:w10="urn:schemas-microsoft-com:office:word" xmlns:w="http://schemas.openxmlformats.org/wordprocessingml/2006/main" xmlns:w14="http://schemas.microsoft.com/office/word/2010/wordml" xmlns:wpg="http://schemas.microsoft.com/office/word/2010/wordprocessingGroup" xmlns:wpi="http://schemas.microsoft.com/office/word/2010/wordprocessingInk" xmlns:wne="http://schemas.microsoft.com/office/word/2006/wordml" xmlns:wps="http://schemas.microsoft.com/office/word/2010/wordprocessingShape" mc:Ignorable="w14 wp14">
+<w:document xmlns:wpc="http://schemas.microsoft.com/office/word/2010/wordprocessingCanvas" xmlns:mc="http://schemas.openxmlformats.org/markup-compatibility/2006" xmlns:o="urn:schemas-microsoft-com:office:office" xmlns:r="http://schemas.openxmlformats.org/officeDocument/2006/relationships" xmlns:m="http://schemas.openxmlformats.org/officeDocument/2006/math" xmlns:v="urn:schemas-microsoft-com:vml" xmlns:wp14="http://schemas.microsoft.com/office/word/2010/wordprocessingDrawing" xmlns:wp="http://schemas.openxmlformats.org/drawingml/2006/wordprocessingDrawing" xmlns:w10="urn:schemas-microsoft-com:office:word" xmlns:w="http://schemas.openxmlformats.org/wordprocessingml/2006/main" xmlns:w14="http://schemas.microsoft.com/office/word/2010/wordml" xmlns:wpg="http://schemas.microsoft.com/office/word/2010/wordprocessingGroup" xmlns:wpi="http://schemas.microsoft.com/office/word/2010/wordprocessingInk" xmlns:wne="http://schemas.microsoft.com/office/word/2006/wordml" xmlns:wps="http://schemas.microsoft.com/office/word/2010/wordprocessingShape" mc:Ignorable="w14 wp14">
   <w:body>
     <w:sdt>
       <w:sdtPr>
@@ -110,6 +110,7 @@
                 <w:dataBinding w:prefixMappings="xmlns:ns0='http://schemas.openxmlformats.org/package/2006/metadata/core-properties' xmlns:ns1='http://purl.org/dc/elements/1.1/'" w:xpath="/ns0:coreProperties[1]/ns1:title[1]" w:storeItemID="{6C3C8BC8-F283-45AE-878A-BAB7291924A1}"/>
                 <w:text/>
               </w:sdtPr>
+              <w:sdtEndPr/>
               <w:sdtContent>
                 <w:tc>
                   <w:tcPr>
@@ -163,6 +164,7 @@
                 <w:dataBinding w:prefixMappings="xmlns:ns0='http://schemas.openxmlformats.org/package/2006/metadata/core-properties' xmlns:ns1='http://purl.org/dc/elements/1.1/'" w:xpath="/ns0:coreProperties[1]/ns1:subject[1]" w:storeItemID="{6C3C8BC8-F283-45AE-878A-BAB7291924A1}"/>
                 <w:text/>
               </w:sdtPr>
+              <w:sdtEndPr/>
               <w:sdtContent>
                 <w:tc>
                   <w:tcPr>
@@ -226,12 +228,10 @@
                 </w:rPr>
                 <w:alias w:val="Author"/>
                 <w:id w:val="15524260"/>
-                <w:placeholder>
-                  <w:docPart w:val="BD3FD4FE3B0D4E56A073346705CF031A"/>
-                </w:placeholder>
                 <w:dataBinding w:prefixMappings="xmlns:ns0='http://schemas.openxmlformats.org/package/2006/metadata/core-properties' xmlns:ns1='http://purl.org/dc/elements/1.1/'" w:xpath="/ns0:coreProperties[1]/ns1:creator[1]" w:storeItemID="{6C3C8BC8-F283-45AE-878A-BAB7291924A1}"/>
                 <w:text/>
               </w:sdtPr>
+              <w:sdtEndPr/>
               <w:sdtContent>
                 <w:tc>
                   <w:tcPr>
@@ -252,7 +252,23 @@
                         <w:b/>
                         <w:bCs/>
                       </w:rPr>
-                      <w:t>Jason Bennett (bennettj@uwindsor.ca), George Kyrtsakas (kyrtsakg@uwindsor.ca)</w:t>
+                      <w:t xml:space="preserve">Jason Bennett (bennettj@uwindsor.ca), George </w:t>
+                    </w:r>
+                    <w:proofErr w:type="spellStart"/>
+                    <w:r>
+                      <w:rPr>
+                        <w:b/>
+                        <w:bCs/>
+                      </w:rPr>
+                      <w:t>Kyrtsakas</w:t>
+                    </w:r>
+                    <w:proofErr w:type="spellEnd"/>
+                    <w:r>
+                      <w:rPr>
+                        <w:b/>
+                        <w:bCs/>
+                      </w:rPr>
+                      <w:t xml:space="preserve"> (kyrtsakg@uwindsor.ca)</w:t>
                     </w:r>
                     <w:r>
                       <w:rPr>
@@ -266,7 +282,23 @@
                         <w:b/>
                         <w:bCs/>
                       </w:rPr>
-                      <w:t>Halen Whiston (whistonh@uwindsor.ca), Ping Yong (yongp@uwindsor.ca)</w:t>
+                      <w:t xml:space="preserve">Halen </w:t>
+                    </w:r>
+                    <w:proofErr w:type="spellStart"/>
+                    <w:r>
+                      <w:rPr>
+                        <w:b/>
+                        <w:bCs/>
+                      </w:rPr>
+                      <w:t>Whiston</w:t>
+                    </w:r>
+                    <w:proofErr w:type="spellEnd"/>
+                    <w:r>
+                      <w:rPr>
+                        <w:b/>
+                        <w:bCs/>
+                      </w:rPr>
+                      <w:t xml:space="preserve"> (whistonh@uwindsor.ca), Ping Yong (yongp@uwindsor.ca)</w:t>
                     </w:r>
                   </w:p>
                 </w:tc>
@@ -294,6 +326,7 @@
                   <w:calendar w:val="gregorian"/>
                 </w:date>
               </w:sdtPr>
+              <w:sdtEndPr/>
               <w:sdtContent>
                 <w:tc>
                   <w:tcPr>
@@ -341,6 +374,7 @@
                 <w:dataBinding w:prefixMappings="xmlns:ns0='http://schemas.microsoft.com/office/2006/coverPageProps'" w:xpath="/ns0:CoverPageProperties[1]/ns0:Abstract[1]" w:storeItemID="{55AF091B-3C7A-41E3-B477-F2FDAA23CFDA}"/>
                 <w:text/>
               </w:sdtPr>
+              <w:sdtEndPr/>
               <w:sdtContent>
                 <w:tc>
                   <w:tcPr>
@@ -436,7 +470,7 @@
       <w:r>
         <w:rPr>
           <w:noProof/>
-          <w:lang w:val="en-US"/>
+          <w:lang w:eastAsia="en-CA"/>
         </w:rPr>
         <w:drawing>
           <wp:inline distT="0" distB="0" distL="0" distR="0" wp14:anchorId="36ED2A3D" wp14:editId="437A355C">
@@ -483,7 +517,17 @@
     </w:p>
     <w:p>
       <w:r>
-        <w:t>The processes are created using the “Process.java” class within our application. This class contains all attributes or event information related to processes. To create a new process, a new pid value must be passed into the “Process” constructor, as well as a process name, priority level, submission time, burst cycle, and list of devices/resources required by the process. Once these values have been passed, a process is created</w:t>
+        <w:t xml:space="preserve">The processes are created using the “Process.java” class within our application. This class contains all attributes or event information related to processes. To create a new process, a new </w:t>
+      </w:r>
+      <w:proofErr w:type="spellStart"/>
+      <w:proofErr w:type="gramStart"/>
+      <w:r>
+        <w:t>pid</w:t>
+      </w:r>
+      <w:proofErr w:type="spellEnd"/>
+      <w:proofErr w:type="gramEnd"/>
+      <w:r>
+        <w:t xml:space="preserve"> value must be passed into the “Process” constructor, as well as a process name, priority level, submission time, burst cycle, and list of devices/resources required by the process. Once these values have been passed, a process is created</w:t>
       </w:r>
       <w:r>
         <w:t xml:space="preserve"> and put into the “new” state. Depending on the resources that are required and available, the process will be able to move to further states. These states are determined using one of the 5</w:t>
@@ -506,7 +550,23 @@
     </w:p>
     <w:p>
       <w:r>
-        <w:t>Jobs are submitted through the command line interface. Details of the job such as burst count, RAM required, priority and others are passed as arguments to the Process constructor. There are some preset processes that are hard coded into the simulator for the user’s convienience.</w:t>
+        <w:t xml:space="preserve">Jobs are submitted through the command line interface. Details of the job such as burst count, RAM required, priority and others are passed as arguments to the Process constructor. There are some </w:t>
+      </w:r>
+      <w:proofErr w:type="spellStart"/>
+      <w:r>
+        <w:t>preset</w:t>
+      </w:r>
+      <w:proofErr w:type="spellEnd"/>
+      <w:r>
+        <w:t xml:space="preserve"> processes that are hard coded into the simulator for the user’s </w:t>
+      </w:r>
+      <w:r>
+        <w:t>convenience</w:t>
+      </w:r>
+      <w:bookmarkStart w:id="0" w:name="_GoBack"/>
+      <w:bookmarkEnd w:id="0"/>
+      <w:r>
+        <w:t>.</w:t>
       </w:r>
     </w:p>
     <w:p>
@@ -551,11 +611,11 @@
       </w:r>
     </w:p>
     <w:p>
+      <w:proofErr w:type="gramStart"/>
       <w:r>
         <w:t>Potato.</w:t>
       </w:r>
-      <w:bookmarkStart w:id="0" w:name="_GoBack"/>
-      <w:bookmarkEnd w:id="0"/>
+      <w:proofErr w:type="gramEnd"/>
     </w:p>
     <w:p>
       <w:pPr>
@@ -628,10 +688,57 @@
     </w:p>
     <w:p>
       <w:r>
-        <w:t>Resources are stored in Resource objects created by the main system. Each unique resource is stored in a static array, and assigned a unique port ID in the format of “R-X”, where “X” is the index of the resource in the array. These Resources can be accessed using the “findResource()” function</w:t>
-      </w:r>
-      <w:r>
-        <w:t>, which is used by the process to pull all the available resources. The process can then lock the resources using the “setLock()” function, and release them when completed using the “releaseLock()” function. In addition to this, the resources and their information can be printed to the screen in a nicely formatted table using “getTableInfo()”.</w:t>
+        <w:t>Resources are stored in Resource objects created by the main system. Each unique resource is stored in a static array, and assigned a unique port ID in the format of “R-X”, where “X” is the index of the resource in the array. These Resources can be accessed using the “</w:t>
+      </w:r>
+      <w:proofErr w:type="spellStart"/>
+      <w:proofErr w:type="gramStart"/>
+      <w:r>
+        <w:t>findResource</w:t>
+      </w:r>
+      <w:proofErr w:type="spellEnd"/>
+      <w:r>
+        <w:t>(</w:t>
+      </w:r>
+      <w:proofErr w:type="gramEnd"/>
+      <w:r>
+        <w:t>)” function</w:t>
+      </w:r>
+      <w:r>
+        <w:t>, which is used by the process to pull all the available resources. The process can then lock the resources using the “</w:t>
+      </w:r>
+      <w:proofErr w:type="spellStart"/>
+      <w:proofErr w:type="gramStart"/>
+      <w:r>
+        <w:t>setLock</w:t>
+      </w:r>
+      <w:proofErr w:type="spellEnd"/>
+      <w:r>
+        <w:t>(</w:t>
+      </w:r>
+      <w:proofErr w:type="gramEnd"/>
+      <w:r>
+        <w:t>)” function, and release them when completed using the “</w:t>
+      </w:r>
+      <w:proofErr w:type="spellStart"/>
+      <w:r>
+        <w:t>releaseLock</w:t>
+      </w:r>
+      <w:proofErr w:type="spellEnd"/>
+      <w:r>
+        <w:t>()” function. In addition to this, the resources and their information can be printed to the screen in a nicely formatted table using “</w:t>
+      </w:r>
+      <w:proofErr w:type="spellStart"/>
+      <w:proofErr w:type="gramStart"/>
+      <w:r>
+        <w:t>getTableInfo</w:t>
+      </w:r>
+      <w:proofErr w:type="spellEnd"/>
+      <w:r>
+        <w:t>(</w:t>
+      </w:r>
+      <w:proofErr w:type="gramEnd"/>
+      <w:r>
+        <w:t>)”.</w:t>
       </w:r>
     </w:p>
     <w:p>
@@ -653,7 +760,54 @@
         <w:t xml:space="preserve">Devices work in a way exactly the same as the Resources. </w:t>
       </w:r>
       <w:r>
-        <w:t>Devices are stored in Device objects created by the main system. Each unique Device is stored in a static array, and assigned a unique port ID in the format of “R-X”, where “X” is the index of the Device in the array. These Devices can be accessed using the “findDevice()” function, which is used by the process to pull all the available Devices. The process can then lock the Devices using the “setLock()” function, and release them when completed using the “releaseLock()” function. In addition to this, the Devices and their information can be printed to the screen in a nicely formatted table using “getTableInfo()”.</w:t>
+        <w:t>Devices are stored in Device objects created by the main system. Each unique Device is stored in a static array, and assigned a unique port ID in the format of “R-X”, where “X” is the index of the Device in the array. These Devices can be accessed using the “</w:t>
+      </w:r>
+      <w:proofErr w:type="spellStart"/>
+      <w:proofErr w:type="gramStart"/>
+      <w:r>
+        <w:t>findDevice</w:t>
+      </w:r>
+      <w:proofErr w:type="spellEnd"/>
+      <w:r>
+        <w:t>(</w:t>
+      </w:r>
+      <w:proofErr w:type="gramEnd"/>
+      <w:r>
+        <w:t>)” function, which is used by the process to pull all the available Devices. The process can then lock the Devices using the “</w:t>
+      </w:r>
+      <w:proofErr w:type="spellStart"/>
+      <w:proofErr w:type="gramStart"/>
+      <w:r>
+        <w:t>setLock</w:t>
+      </w:r>
+      <w:proofErr w:type="spellEnd"/>
+      <w:r>
+        <w:t>(</w:t>
+      </w:r>
+      <w:proofErr w:type="gramEnd"/>
+      <w:r>
+        <w:t>)” function, and release them when completed using the “</w:t>
+      </w:r>
+      <w:proofErr w:type="spellStart"/>
+      <w:r>
+        <w:t>releaseLock</w:t>
+      </w:r>
+      <w:proofErr w:type="spellEnd"/>
+      <w:r>
+        <w:t>()” function. In addition to this, the Devices and their information can be printed to the screen in a nicely formatted table using “</w:t>
+      </w:r>
+      <w:proofErr w:type="spellStart"/>
+      <w:proofErr w:type="gramStart"/>
+      <w:r>
+        <w:t>getTableInfo</w:t>
+      </w:r>
+      <w:proofErr w:type="spellEnd"/>
+      <w:r>
+        <w:t>(</w:t>
+      </w:r>
+      <w:proofErr w:type="gramEnd"/>
+      <w:r>
+        <w:t>)”.</w:t>
       </w:r>
     </w:p>
     <w:p/>
@@ -673,7 +827,15 @@
     </w:p>
     <w:p>
       <w:r>
-        <w:t>The 5-State Queuing Model is the representation of the 5-State Processing Model in code form. This is demonstrated by creating five objects of the LinkedList class</w:t>
+        <w:t xml:space="preserve">The 5-State Queuing Model is the representation of the 5-State Processing Model in code form. This is demonstrated by creating five objects of the </w:t>
+      </w:r>
+      <w:proofErr w:type="spellStart"/>
+      <w:r>
+        <w:t>LinkedList</w:t>
+      </w:r>
+      <w:proofErr w:type="spellEnd"/>
+      <w:r>
+        <w:t xml:space="preserve"> class</w:t>
       </w:r>
       <w:r>
         <w:t>, one for each of the Process States, then storing and moving processes from list to list as necessary. This is demonstrated in Queue Management below.</w:t>
@@ -716,9 +878,7 @@
       <w:pPr>
         <w:pStyle w:val="Heading2"/>
         <w:rPr>
-          <w:i/>
-          <w:iCs/>
-          <w:color w:val="808080" w:themeColor="text1" w:themeTint="7F"/>
+          <w:rStyle w:val="SubtleEmphasis"/>
         </w:rPr>
       </w:pPr>
       <w:r>
@@ -726,6 +886,19 @@
           <w:rStyle w:val="SubtleEmphasis"/>
         </w:rPr>
         <w:t>Short Term and Long Term</w:t>
+      </w:r>
+    </w:p>
+    <w:p>
+      <w:r>
+        <w:t xml:space="preserve">All processes in our operating system are scheduled for both the short-term and long-term.  When processes move into the ready queue, for instance, they are sorted by a long-term schedule so that the process to leave the queue first will be at the front.  Short-term scheduling is used here to move processes out of the ready queue, as soon as they are able to run.  Both of the scheduling methods are addressed within the </w:t>
+      </w:r>
+      <w:proofErr w:type="spellStart"/>
+      <w:r>
+        <w:t>NonPreemptiveScheduler</w:t>
+      </w:r>
+      <w:proofErr w:type="spellEnd"/>
+      <w:r>
+        <w:t xml:space="preserve"> class, whose functions not only place objects into the queues, but also utilize sorting algorithms to do so.</w:t>
       </w:r>
     </w:p>
     <w:p>
@@ -739,7 +912,20 @@
         <w:rPr>
           <w:rStyle w:val="SubtleEmphasis"/>
         </w:rPr>
-        <w:t>Round-Robin, FCFS, SJF, Priority</w:t>
+        <w:t>FCFS, SJF, Priority</w:t>
+      </w:r>
+    </w:p>
+    <w:p>
+      <w:r>
+        <w:t xml:space="preserve">Our operating system implements three different scheduling algorithms, which the user can use to run programs.  The scheduling method (FCFS, SJF, and Priority) which the user would like to use must be selected prior to running the simulation, although the default is set to FCFS.  The input given by the user is then passed to the </w:t>
+      </w:r>
+      <w:proofErr w:type="spellStart"/>
+      <w:r>
+        <w:t>NonPreemptiveScheduler</w:t>
+      </w:r>
+      <w:proofErr w:type="spellEnd"/>
+      <w:r>
+        <w:t xml:space="preserve"> class, which will store the information, and then change the way that the processes are sorted into the queues based on that information.</w:t>
       </w:r>
     </w:p>
     <w:p>
@@ -754,6 +940,19 @@
           <w:rStyle w:val="SubtleEmphasis"/>
         </w:rPr>
         <w:t>Deadlock Avoidance/Prevention</w:t>
+      </w:r>
+    </w:p>
+    <w:p>
+      <w:r>
+        <w:t xml:space="preserve">In order to avoid causing deadlocks in the simulation, we used a version of the reader-writer problem when implementing our wait queue, and handling the manner in which processes access devices and resources.  Once per cycle, each process in the wait queue will attempt to obtain the resources and devices that it requires in order to run.  Should it succeed in doing so, it will lock all of them for itself, and proceed into the ready queue again.  However, if the process fails to obtain exclusive access to all of its required devices and resource, it will not try to </w:t>
+      </w:r>
+      <w:proofErr w:type="spellStart"/>
+      <w:r>
+        <w:t>lock</w:t>
+      </w:r>
+      <w:proofErr w:type="spellEnd"/>
+      <w:r>
+        <w:t xml:space="preserve"> any of them for itself in that cycle.  This will prevent a process from withholding resources and/or devices from other processes in the wait queue, and makes it so that processes never deadlock.</w:t>
       </w:r>
     </w:p>
     <w:p>
@@ -761,6 +960,7 @@
         <w:pStyle w:val="Heading1"/>
       </w:pPr>
       <w:r>
+        <w:lastRenderedPageBreak/>
         <w:t>User Process Synchronization and Simulation</w:t>
       </w:r>
     </w:p>
@@ -840,7 +1040,6 @@
         <w:rPr>
           <w:rStyle w:val="SubtleEmphasis"/>
         </w:rPr>
-        <w:lastRenderedPageBreak/>
         <w:t>Synchronization and Critical Sections</w:t>
       </w:r>
     </w:p>
@@ -882,6 +1081,7 @@
         <w:pStyle w:val="Heading1"/>
       </w:pPr>
       <w:r>
+        <w:lastRenderedPageBreak/>
         <w:t>User Interface and Reporting</w:t>
       </w:r>
     </w:p>
@@ -901,7 +1101,15 @@
     </w:p>
     <w:p>
       <w:r>
-        <w:t>The command line interface is implemented in the numbered-list style, giving the user  easy access to all our functions while only using a small amount of space on-screen.</w:t>
+        <w:t xml:space="preserve">The command line interface is implemented in the numbered-list style, giving the </w:t>
+      </w:r>
+      <w:proofErr w:type="gramStart"/>
+      <w:r>
+        <w:t>user  easy</w:t>
+      </w:r>
+      <w:proofErr w:type="gramEnd"/>
+      <w:r>
+        <w:t xml:space="preserve"> access to all our functions while only using a small amount of space on-screen.</w:t>
       </w:r>
     </w:p>
     <w:p>
@@ -979,7 +1187,7 @@
     </w:rPrDefault>
     <w:pPrDefault/>
   </w:docDefaults>
-  <w:latentStyles w:defLockedState="0" w:defUIPriority="99" w:defSemiHidden="1" w:defUnhideWhenUsed="1" w:defQFormat="0" w:count="276">
+  <w:latentStyles w:defLockedState="0" w:defUIPriority="99" w:defSemiHidden="1" w:defUnhideWhenUsed="1" w:defQFormat="0" w:count="267">
     <w:lsdException w:name="Normal" w:semiHidden="0" w:uiPriority="0" w:unhideWhenUsed="0" w:qFormat="1"/>
     <w:lsdException w:name="heading 1" w:semiHidden="0" w:uiPriority="9" w:unhideWhenUsed="0" w:qFormat="1"/>
     <w:lsdException w:name="heading 2" w:uiPriority="9" w:qFormat="1"/>
@@ -1430,7 +1638,7 @@
 </file>
 
 <file path=word/stylesWithEffects.xml><?xml version="1.0" encoding="utf-8"?>
-<w:styles xmlns:wpc="http://schemas.microsoft.com/office/word/2010/wordprocessingCanvas" xmlns:mo="http://schemas.microsoft.com/office/mac/office/2008/main" xmlns:mc="http://schemas.openxmlformats.org/markup-compatibility/2006" xmlns:mv="urn:schemas-microsoft-com:mac:vml" xmlns:o="urn:schemas-microsoft-com:office:office" xmlns:r="http://schemas.openxmlformats.org/officeDocument/2006/relationships" xmlns:m="http://schemas.openxmlformats.org/officeDocument/2006/math" xmlns:v="urn:schemas-microsoft-com:vml" xmlns:wp14="http://schemas.microsoft.com/office/word/2010/wordprocessingDrawing" xmlns:wp="http://schemas.openxmlformats.org/drawingml/2006/wordprocessingDrawing" xmlns:w10="urn:schemas-microsoft-com:office:word" xmlns:w="http://schemas.openxmlformats.org/wordprocessingml/2006/main" xmlns:w14="http://schemas.microsoft.com/office/word/2010/wordml" xmlns:wpg="http://schemas.microsoft.com/office/word/2010/wordprocessingGroup" xmlns:wpi="http://schemas.microsoft.com/office/word/2010/wordprocessingInk" xmlns:wne="http://schemas.microsoft.com/office/word/2006/wordml" xmlns:wps="http://schemas.microsoft.com/office/word/2010/wordprocessingShape" mc:Ignorable="w14 wp14">
+<w:styles xmlns:wpc="http://schemas.microsoft.com/office/word/2010/wordprocessingCanvas" xmlns:mc="http://schemas.openxmlformats.org/markup-compatibility/2006" xmlns:o="urn:schemas-microsoft-com:office:office" xmlns:r="http://schemas.openxmlformats.org/officeDocument/2006/relationships" xmlns:m="http://schemas.openxmlformats.org/officeDocument/2006/math" xmlns:v="urn:schemas-microsoft-com:vml" xmlns:wp14="http://schemas.microsoft.com/office/word/2010/wordprocessingDrawing" xmlns:wp="http://schemas.openxmlformats.org/drawingml/2006/wordprocessingDrawing" xmlns:w10="urn:schemas-microsoft-com:office:word" xmlns:w="http://schemas.openxmlformats.org/wordprocessingml/2006/main" xmlns:w14="http://schemas.microsoft.com/office/word/2010/wordml" xmlns:wpg="http://schemas.microsoft.com/office/word/2010/wordprocessingGroup" xmlns:wpi="http://schemas.microsoft.com/office/word/2010/wordprocessingInk" xmlns:wne="http://schemas.microsoft.com/office/word/2006/wordml" xmlns:wps="http://schemas.microsoft.com/office/word/2010/wordprocessingShape" mc:Ignorable="w14 wp14">
   <w:docDefaults>
     <w:rPrDefault>
       <w:rPr>
@@ -1440,7 +1648,7 @@
     </w:rPrDefault>
     <w:pPrDefault/>
   </w:docDefaults>
-  <w:latentStyles w:defLockedState="0" w:defUIPriority="99" w:defSemiHidden="1" w:defUnhideWhenUsed="1" w:defQFormat="0" w:count="276">
+  <w:latentStyles w:defLockedState="0" w:defUIPriority="99" w:defSemiHidden="1" w:defUnhideWhenUsed="1" w:defQFormat="0" w:count="267">
     <w:lsdException w:name="Normal" w:semiHidden="0" w:uiPriority="0" w:unhideWhenUsed="0" w:qFormat="1"/>
     <w:lsdException w:name="heading 1" w:semiHidden="0" w:uiPriority="9" w:unhideWhenUsed="0" w:qFormat="1"/>
     <w:lsdException w:name="heading 2" w:uiPriority="9" w:qFormat="1"/>
@@ -1891,7 +2099,7 @@
 </file>
 
 <file path=word/glossary/document.xml><?xml version="1.0" encoding="utf-8"?>
-<w:glossaryDocument xmlns:wpc="http://schemas.microsoft.com/office/word/2010/wordprocessingCanvas" xmlns:mo="http://schemas.microsoft.com/office/mac/office/2008/main" xmlns:mc="http://schemas.openxmlformats.org/markup-compatibility/2006" xmlns:mv="urn:schemas-microsoft-com:mac:vml" xmlns:o="urn:schemas-microsoft-com:office:office" xmlns:r="http://schemas.openxmlformats.org/officeDocument/2006/relationships" xmlns:m="http://schemas.openxmlformats.org/officeDocument/2006/math" xmlns:v="urn:schemas-microsoft-com:vml" xmlns:wp14="http://schemas.microsoft.com/office/word/2010/wordprocessingDrawing" xmlns:wp="http://schemas.openxmlformats.org/drawingml/2006/wordprocessingDrawing" xmlns:w10="urn:schemas-microsoft-com:office:word" xmlns:w="http://schemas.openxmlformats.org/wordprocessingml/2006/main" xmlns:w14="http://schemas.microsoft.com/office/word/2010/wordml" xmlns:wpg="http://schemas.microsoft.com/office/word/2010/wordprocessingGroup" xmlns:wpi="http://schemas.microsoft.com/office/word/2010/wordprocessingInk" xmlns:wne="http://schemas.microsoft.com/office/word/2006/wordml" xmlns:wps="http://schemas.microsoft.com/office/word/2010/wordprocessingShape" mc:Ignorable="w14 wp14">
+<w:glossaryDocument xmlns:wpc="http://schemas.microsoft.com/office/word/2010/wordprocessingCanvas" xmlns:mc="http://schemas.openxmlformats.org/markup-compatibility/2006" xmlns:o="urn:schemas-microsoft-com:office:office" xmlns:r="http://schemas.openxmlformats.org/officeDocument/2006/relationships" xmlns:m="http://schemas.openxmlformats.org/officeDocument/2006/math" xmlns:v="urn:schemas-microsoft-com:vml" xmlns:wp14="http://schemas.microsoft.com/office/word/2010/wordprocessingDrawing" xmlns:wp="http://schemas.openxmlformats.org/drawingml/2006/wordprocessingDrawing" xmlns:w10="urn:schemas-microsoft-com:office:word" xmlns:w="http://schemas.openxmlformats.org/wordprocessingml/2006/main" xmlns:w14="http://schemas.microsoft.com/office/word/2010/wordml" xmlns:wpg="http://schemas.microsoft.com/office/word/2010/wordprocessingGroup" xmlns:wpi="http://schemas.microsoft.com/office/word/2010/wordprocessingInk" xmlns:wne="http://schemas.microsoft.com/office/word/2006/wordml" xmlns:wps="http://schemas.microsoft.com/office/word/2010/wordprocessingShape" mc:Ignorable="w14 wp14">
   <w:docParts>
     <w:docPart>
       <w:docPartPr>
@@ -1954,37 +2162,6 @@
         </w:p>
       </w:docPartBody>
     </w:docPart>
-    <w:docPart>
-      <w:docPartPr>
-        <w:name w:val="7EB22CA4C7674038A80215CD478AD8E3"/>
-        <w:category>
-          <w:name w:val="General"/>
-          <w:gallery w:val="placeholder"/>
-        </w:category>
-        <w:types>
-          <w:type w:val="bbPlcHdr"/>
-        </w:types>
-        <w:behaviors>
-          <w:behavior w:val="content"/>
-        </w:behaviors>
-        <w:guid w:val="{4681F549-B694-44CB-AD02-395FC9C5C713}"/>
-      </w:docPartPr>
-      <w:docPartBody>
-        <w:p>
-          <w:pPr>
-            <w:pStyle w:val="7EB22CA4C7674038A80215CD478AD8E3"/>
-          </w:pPr>
-          <w:r>
-            <w:rPr>
-              <w:rFonts w:asciiTheme="majorHAnsi" w:eastAsiaTheme="majorEastAsia" w:hAnsiTheme="majorHAnsi" w:cstheme="majorBidi"/>
-              <w:sz w:val="44"/>
-              <w:szCs w:val="44"/>
-            </w:rPr>
-            <w:t>[Type the document subtitle]</w:t>
-          </w:r>
-        </w:p>
-      </w:docPartBody>
-    </w:docPart>
   </w:docParts>
 </w:glossaryDocument>
 </file>
@@ -1994,53 +2171,47 @@
   <w:font w:name="Times New Roman">
     <w:panose1 w:val="02020603050405020304"/>
     <w:charset w:val="00"/>
-    <w:family w:val="auto"/>
+    <w:family w:val="roman"/>
     <w:pitch w:val="variable"/>
-    <w:sig w:usb0="00000003" w:usb1="00000000" w:usb2="00000000" w:usb3="00000000" w:csb0="00000001" w:csb1="00000000"/>
+    <w:sig w:usb0="E0002AFF" w:usb1="C0007841" w:usb2="00000009" w:usb3="00000000" w:csb0="000001FF" w:csb1="00000000"/>
   </w:font>
   <w:font w:name="Cambria">
     <w:panose1 w:val="02040503050406030204"/>
     <w:charset w:val="00"/>
-    <w:family w:val="auto"/>
+    <w:family w:val="roman"/>
     <w:pitch w:val="variable"/>
-    <w:sig w:usb0="00000003" w:usb1="00000000" w:usb2="00000000" w:usb3="00000000" w:csb0="00000001" w:csb1="00000000"/>
+    <w:sig w:usb0="E00002FF" w:usb1="400004FF" w:usb2="00000000" w:usb3="00000000" w:csb0="0000019F" w:csb1="00000000"/>
   </w:font>
-  <w:font w:name="ＭＳ ゴシック">
-    <w:panose1 w:val="00000000000000000000"/>
+  <w:font w:name="MS Gothic">
+    <w:altName w:val="ＭＳ ゴシック"/>
+    <w:panose1 w:val="020B0609070205080204"/>
     <w:charset w:val="80"/>
     <w:family w:val="modern"/>
-    <w:notTrueType/>
     <w:pitch w:val="fixed"/>
-    <w:sig w:usb0="00000001" w:usb1="08070000" w:usb2="00000010" w:usb3="00000000" w:csb0="00020000" w:csb1="00000000"/>
+    <w:sig w:usb0="E00002FF" w:usb1="6AC7FDFB" w:usb2="00000012" w:usb3="00000000" w:csb0="0002009F" w:csb1="00000000"/>
   </w:font>
   <w:font w:name="Tahoma">
     <w:panose1 w:val="020B0604030504040204"/>
     <w:charset w:val="00"/>
-    <w:family w:val="auto"/>
+    <w:family w:val="swiss"/>
+    <w:notTrueType/>
     <w:pitch w:val="variable"/>
     <w:sig w:usb0="00000003" w:usb1="00000000" w:usb2="00000000" w:usb3="00000000" w:csb0="00000001" w:csb1="00000000"/>
   </w:font>
   <w:font w:name="Calibri">
     <w:panose1 w:val="020F0502020204030204"/>
     <w:charset w:val="00"/>
-    <w:family w:val="auto"/>
+    <w:family w:val="swiss"/>
     <w:pitch w:val="variable"/>
-    <w:sig w:usb0="00000003" w:usb1="00000000" w:usb2="00000000" w:usb3="00000000" w:csb0="00000001" w:csb1="00000000"/>
+    <w:sig w:usb0="E00002FF" w:usb1="4000ACFF" w:usb2="00000001" w:usb3="00000000" w:csb0="0000019F" w:csb1="00000000"/>
   </w:font>
-  <w:font w:name="ＭＳ 明朝">
-    <w:panose1 w:val="00000000000000000000"/>
+  <w:font w:name="MS Mincho">
+    <w:altName w:val="ＭＳ 明朝"/>
+    <w:panose1 w:val="02020609040205080304"/>
     <w:charset w:val="80"/>
-    <w:family w:val="roman"/>
-    <w:notTrueType/>
+    <w:family w:val="modern"/>
     <w:pitch w:val="fixed"/>
-    <w:sig w:usb0="00000001" w:usb1="08070000" w:usb2="00000010" w:usb3="00000000" w:csb0="00020000" w:csb1="00000000"/>
-  </w:font>
-  <w:font w:name="Arial">
-    <w:panose1 w:val="020B0604020202020204"/>
-    <w:charset w:val="00"/>
-    <w:family w:val="auto"/>
-    <w:pitch w:val="variable"/>
-    <w:sig w:usb0="00000003" w:usb1="00000000" w:usb2="00000000" w:usb3="00000000" w:csb0="00000001" w:csb1="00000000"/>
+    <w:sig w:usb0="E00002FF" w:usb1="6AC7FDFB" w:usb2="00000012" w:usb3="00000000" w:csb0="0002009F" w:csb1="00000000"/>
   </w:font>
 </w:fonts>
 </file>
@@ -2061,6 +2232,7 @@
     <w:rsidRoot w:val="00A6549F"/>
     <w:rsid w:val="00131CC8"/>
     <w:rsid w:val="00870196"/>
+    <w:rsid w:val="00910071"/>
     <w:rsid w:val="00A6549F"/>
     <w:rsid w:val="00C01C3E"/>
     <w:rsid w:val="00FD7DE1"/>
@@ -2103,7 +2275,7 @@
       </w:pPr>
     </w:pPrDefault>
   </w:docDefaults>
-  <w:latentStyles w:defLockedState="0" w:defUIPriority="99" w:defSemiHidden="1" w:defUnhideWhenUsed="1" w:defQFormat="0" w:count="276">
+  <w:latentStyles w:defLockedState="0" w:defUIPriority="99" w:defSemiHidden="1" w:defUnhideWhenUsed="1" w:defQFormat="0" w:count="267">
     <w:lsdException w:name="Normal" w:semiHidden="0" w:uiPriority="0" w:unhideWhenUsed="0" w:qFormat="1"/>
     <w:lsdException w:name="heading 1" w:semiHidden="0" w:uiPriority="9" w:unhideWhenUsed="0" w:qFormat="1"/>
     <w:lsdException w:name="heading 2" w:uiPriority="9" w:qFormat="1"/>
@@ -2301,7 +2473,7 @@
 </file>
 
 <file path=word/glossary/stylesWithEffects.xml><?xml version="1.0" encoding="utf-8"?>
-<w:styles xmlns:wpc="http://schemas.microsoft.com/office/word/2010/wordprocessingCanvas" xmlns:mo="http://schemas.microsoft.com/office/mac/office/2008/main" xmlns:mc="http://schemas.openxmlformats.org/markup-compatibility/2006" xmlns:mv="urn:schemas-microsoft-com:mac:vml" xmlns:o="urn:schemas-microsoft-com:office:office" xmlns:r="http://schemas.openxmlformats.org/officeDocument/2006/relationships" xmlns:m="http://schemas.openxmlformats.org/officeDocument/2006/math" xmlns:v="urn:schemas-microsoft-com:vml" xmlns:wp14="http://schemas.microsoft.com/office/word/2010/wordprocessingDrawing" xmlns:wp="http://schemas.openxmlformats.org/drawingml/2006/wordprocessingDrawing" xmlns:w10="urn:schemas-microsoft-com:office:word" xmlns:w="http://schemas.openxmlformats.org/wordprocessingml/2006/main" xmlns:w14="http://schemas.microsoft.com/office/word/2010/wordml" xmlns:wpg="http://schemas.microsoft.com/office/word/2010/wordprocessingGroup" xmlns:wpi="http://schemas.microsoft.com/office/word/2010/wordprocessingInk" xmlns:wne="http://schemas.microsoft.com/office/word/2006/wordml" xmlns:wps="http://schemas.microsoft.com/office/word/2010/wordprocessingShape" mc:Ignorable="w14 wp14">
+<w:styles xmlns:wpc="http://schemas.microsoft.com/office/word/2010/wordprocessingCanvas" xmlns:mc="http://schemas.openxmlformats.org/markup-compatibility/2006" xmlns:o="urn:schemas-microsoft-com:office:office" xmlns:r="http://schemas.openxmlformats.org/officeDocument/2006/relationships" xmlns:m="http://schemas.openxmlformats.org/officeDocument/2006/math" xmlns:v="urn:schemas-microsoft-com:vml" xmlns:wp14="http://schemas.microsoft.com/office/word/2010/wordprocessingDrawing" xmlns:wp="http://schemas.openxmlformats.org/drawingml/2006/wordprocessingDrawing" xmlns:w10="urn:schemas-microsoft-com:office:word" xmlns:w="http://schemas.openxmlformats.org/wordprocessingml/2006/main" xmlns:w14="http://schemas.microsoft.com/office/word/2010/wordml" xmlns:wpg="http://schemas.microsoft.com/office/word/2010/wordprocessingGroup" xmlns:wpi="http://schemas.microsoft.com/office/word/2010/wordprocessingInk" xmlns:wne="http://schemas.microsoft.com/office/word/2006/wordml" xmlns:wps="http://schemas.microsoft.com/office/word/2010/wordprocessingShape" mc:Ignorable="w14 wp14">
   <w:docDefaults>
     <w:rPrDefault>
       <w:rPr>
@@ -2317,7 +2489,7 @@
       </w:pPr>
     </w:pPrDefault>
   </w:docDefaults>
-  <w:latentStyles w:defLockedState="0" w:defUIPriority="99" w:defSemiHidden="1" w:defUnhideWhenUsed="1" w:defQFormat="0" w:count="276">
+  <w:latentStyles w:defLockedState="0" w:defUIPriority="99" w:defSemiHidden="1" w:defUnhideWhenUsed="1" w:defQFormat="0" w:count="267">
     <w:lsdException w:name="Normal" w:semiHidden="0" w:uiPriority="0" w:unhideWhenUsed="0" w:qFormat="1"/>
     <w:lsdException w:name="heading 1" w:semiHidden="0" w:uiPriority="9" w:unhideWhenUsed="0" w:qFormat="1"/>
     <w:lsdException w:name="heading 2" w:uiPriority="9" w:qFormat="1"/>
@@ -2518,7 +2690,6 @@
 <w:webSettings xmlns:mc="http://schemas.openxmlformats.org/markup-compatibility/2006" xmlns:r="http://schemas.openxmlformats.org/officeDocument/2006/relationships" xmlns:w="http://schemas.openxmlformats.org/wordprocessingml/2006/main" xmlns:w14="http://schemas.microsoft.com/office/word/2010/wordml" mc:Ignorable="w14">
   <w:optimizeForBrowser/>
   <w:allowPNG/>
-  <w:doNotSaveAsSingleFile/>
 </w:webSettings>
 </file>
 
@@ -2831,7 +3002,7 @@
 </file>
 
 <file path=customXml/itemProps2.xml><?xml version="1.0" encoding="utf-8"?>
-<ds:datastoreItem xmlns:ds="http://schemas.openxmlformats.org/officeDocument/2006/customXml" ds:itemID="{2E459D4E-53DB-CE4E-8C5C-CD14C1C015A9}">
+<ds:datastoreItem xmlns:ds="http://schemas.openxmlformats.org/officeDocument/2006/customXml" ds:itemID="{B3C95015-32C3-47D3-8DCC-A55863FD9EA6}">
   <ds:schemaRefs>
     <ds:schemaRef ds:uri="http://schemas.openxmlformats.org/officeDocument/2006/bibliography"/>
   </ds:schemaRefs>

</xml_diff>